<commit_message>
Update SRS Document Ben Farren.docx
</commit_message>
<xml_diff>
--- a/SRS Document Ben Farren.docx
+++ b/SRS Document Ben Farren.docx
@@ -2485,7 +2485,7 @@
                 <w:rFonts w:ascii="Calibri" w:eastAsia="Times New Roman" w:hAnsi="Calibri" w:cs="Calibri"/>
                 <w:color w:val="000000"/>
               </w:rPr>
-              <w:t>The technician chooses a ticket to open.</w:t>
+              <w:t>The technician chooses a ticket.</w:t>
             </w:r>
           </w:p>
         </w:tc>
@@ -6267,6 +6267,1154 @@
                 <w:color w:val="000000"/>
               </w:rPr>
               <w:t>A customer account with open tickets cannot be deleted.</w:t>
+            </w:r>
+          </w:p>
+        </w:tc>
+      </w:tr>
+      <w:tr>
+        <w:trPr>
+          <w:trHeight w:val="300"/>
+        </w:trPr>
+        <w:tc>
+          <w:tcPr>
+            <w:tcW w:w="8841" w:type="dxa"/>
+            <w:gridSpan w:val="3"/>
+            <w:tcBorders>
+              <w:top w:val="nil"/>
+              <w:left w:val="nil"/>
+              <w:bottom w:val="nil"/>
+              <w:right w:val="nil"/>
+            </w:tcBorders>
+            <w:shd w:val="clear" w:color="auto" w:fill="auto"/>
+            <w:noWrap/>
+            <w:vAlign w:val="bottom"/>
+            <w:hideMark/>
+          </w:tcPr>
+          <w:p>
+            <w:pPr>
+              <w:spacing w:after="0" w:line="240" w:lineRule="auto"/>
+              <w:rPr>
+                <w:rFonts w:ascii="Calibri" w:eastAsia="Times New Roman" w:hAnsi="Calibri" w:cs="Calibri"/>
+                <w:color w:val="000000"/>
+              </w:rPr>
+            </w:pPr>
+          </w:p>
+        </w:tc>
+      </w:tr>
+      <w:tr>
+        <w:trPr>
+          <w:trHeight w:val="300"/>
+        </w:trPr>
+        <w:tc>
+          <w:tcPr>
+            <w:tcW w:w="8841" w:type="dxa"/>
+            <w:gridSpan w:val="3"/>
+            <w:tcBorders>
+              <w:top w:val="single" w:sz="4" w:space="0" w:color="auto"/>
+              <w:left w:val="single" w:sz="4" w:space="0" w:color="auto"/>
+              <w:bottom w:val="single" w:sz="4" w:space="0" w:color="auto"/>
+              <w:right w:val="single" w:sz="4" w:space="0" w:color="auto"/>
+            </w:tcBorders>
+            <w:shd w:val="clear" w:color="000000" w:fill="B8CCE4"/>
+            <w:noWrap/>
+            <w:vAlign w:val="bottom"/>
+            <w:hideMark/>
+          </w:tcPr>
+          <w:p>
+            <w:pPr>
+              <w:spacing w:after="0" w:line="240" w:lineRule="auto"/>
+              <w:rPr>
+                <w:rFonts w:ascii="Calibri" w:eastAsia="Times New Roman" w:hAnsi="Calibri" w:cs="Calibri"/>
+                <w:b/>
+                <w:bCs/>
+                <w:color w:val="000000"/>
+              </w:rPr>
+            </w:pPr>
+            <w:r>
+              <w:rPr>
+                <w:rFonts w:ascii="Calibri" w:eastAsia="Times New Roman" w:hAnsi="Calibri" w:cs="Calibri"/>
+                <w:b/>
+                <w:bCs/>
+                <w:color w:val="000000"/>
+              </w:rPr>
+              <w:t>Use Case Number: 4</w:t>
+            </w:r>
+          </w:p>
+        </w:tc>
+      </w:tr>
+      <w:tr>
+        <w:trPr>
+          <w:trHeight w:val="300"/>
+        </w:trPr>
+        <w:tc>
+          <w:tcPr>
+            <w:tcW w:w="8841" w:type="dxa"/>
+            <w:gridSpan w:val="3"/>
+            <w:tcBorders>
+              <w:top w:val="single" w:sz="4" w:space="0" w:color="auto"/>
+              <w:left w:val="single" w:sz="4" w:space="0" w:color="auto"/>
+              <w:bottom w:val="single" w:sz="4" w:space="0" w:color="auto"/>
+              <w:right w:val="single" w:sz="4" w:space="0" w:color="auto"/>
+            </w:tcBorders>
+            <w:shd w:val="clear" w:color="auto" w:fill="auto"/>
+            <w:noWrap/>
+            <w:vAlign w:val="bottom"/>
+            <w:hideMark/>
+          </w:tcPr>
+          <w:p>
+            <w:pPr>
+              <w:spacing w:after="0" w:line="240" w:lineRule="auto"/>
+              <w:rPr>
+                <w:rFonts w:ascii="Calibri" w:eastAsia="Times New Roman" w:hAnsi="Calibri" w:cs="Calibri"/>
+                <w:color w:val="000000"/>
+              </w:rPr>
+            </w:pPr>
+            <w:r>
+              <w:rPr>
+                <w:rFonts w:ascii="Calibri" w:eastAsia="Times New Roman" w:hAnsi="Calibri" w:cs="Calibri"/>
+                <w:color w:val="000000"/>
+              </w:rPr>
+              <w:t>Name:                                                  Ticket creation</w:t>
+            </w:r>
+          </w:p>
+        </w:tc>
+      </w:tr>
+      <w:tr>
+        <w:trPr>
+          <w:trHeight w:val="300"/>
+        </w:trPr>
+        <w:tc>
+          <w:tcPr>
+            <w:tcW w:w="8841" w:type="dxa"/>
+            <w:gridSpan w:val="3"/>
+            <w:tcBorders>
+              <w:top w:val="single" w:sz="4" w:space="0" w:color="auto"/>
+              <w:left w:val="single" w:sz="4" w:space="0" w:color="auto"/>
+              <w:bottom w:val="single" w:sz="4" w:space="0" w:color="auto"/>
+              <w:right w:val="single" w:sz="4" w:space="0" w:color="auto"/>
+            </w:tcBorders>
+            <w:shd w:val="clear" w:color="auto" w:fill="auto"/>
+            <w:noWrap/>
+            <w:vAlign w:val="bottom"/>
+            <w:hideMark/>
+          </w:tcPr>
+          <w:p>
+            <w:pPr>
+              <w:spacing w:after="0" w:line="240" w:lineRule="auto"/>
+              <w:rPr>
+                <w:rFonts w:ascii="Calibri" w:eastAsia="Times New Roman" w:hAnsi="Calibri" w:cs="Calibri"/>
+                <w:color w:val="000000"/>
+              </w:rPr>
+            </w:pPr>
+            <w:r>
+              <w:rPr>
+                <w:rFonts w:ascii="Calibri" w:eastAsia="Times New Roman" w:hAnsi="Calibri" w:cs="Calibri"/>
+                <w:color w:val="000000"/>
+              </w:rPr>
+              <w:t xml:space="preserve">Brief description:                            </w:t>
+            </w:r>
+            <w:r>
+              <w:rPr>
+                <w:rFonts w:ascii="Calibri" w:eastAsia="Times New Roman" w:hAnsi="Calibri" w:cs="Calibri"/>
+                <w:color w:val="000000"/>
+              </w:rPr>
+              <w:t xml:space="preserve">   </w:t>
+            </w:r>
+            <w:bookmarkStart w:id="0" w:name="_GoBack"/>
+            <w:bookmarkEnd w:id="0"/>
+            <w:r>
+              <w:rPr>
+                <w:rFonts w:ascii="Calibri" w:eastAsia="Times New Roman" w:hAnsi="Calibri" w:cs="Calibri"/>
+                <w:color w:val="000000"/>
+              </w:rPr>
+              <w:t>Allows the technician to open a ticket for a customer.</w:t>
+            </w:r>
+          </w:p>
+        </w:tc>
+      </w:tr>
+      <w:tr>
+        <w:trPr>
+          <w:trHeight w:val="300"/>
+        </w:trPr>
+        <w:tc>
+          <w:tcPr>
+            <w:tcW w:w="8841" w:type="dxa"/>
+            <w:gridSpan w:val="3"/>
+            <w:tcBorders>
+              <w:top w:val="single" w:sz="4" w:space="0" w:color="auto"/>
+              <w:left w:val="single" w:sz="4" w:space="0" w:color="auto"/>
+              <w:bottom w:val="single" w:sz="4" w:space="0" w:color="auto"/>
+              <w:right w:val="single" w:sz="4" w:space="0" w:color="auto"/>
+            </w:tcBorders>
+            <w:shd w:val="clear" w:color="auto" w:fill="auto"/>
+            <w:noWrap/>
+            <w:vAlign w:val="bottom"/>
+            <w:hideMark/>
+          </w:tcPr>
+          <w:p>
+            <w:pPr>
+              <w:spacing w:after="0" w:line="240" w:lineRule="auto"/>
+              <w:rPr>
+                <w:rFonts w:ascii="Calibri" w:eastAsia="Times New Roman" w:hAnsi="Calibri" w:cs="Calibri"/>
+                <w:color w:val="000000"/>
+              </w:rPr>
+            </w:pPr>
+            <w:r>
+              <w:rPr>
+                <w:rFonts w:ascii="Calibri" w:eastAsia="Times New Roman" w:hAnsi="Calibri" w:cs="Calibri"/>
+                <w:color w:val="000000"/>
+              </w:rPr>
+              <w:t>Actors:                                                 Technician</w:t>
+            </w:r>
+          </w:p>
+        </w:tc>
+      </w:tr>
+      <w:tr>
+        <w:trPr>
+          <w:trHeight w:val="300"/>
+        </w:trPr>
+        <w:tc>
+          <w:tcPr>
+            <w:tcW w:w="8841" w:type="dxa"/>
+            <w:gridSpan w:val="3"/>
+            <w:tcBorders>
+              <w:top w:val="single" w:sz="4" w:space="0" w:color="auto"/>
+              <w:left w:val="single" w:sz="4" w:space="0" w:color="auto"/>
+              <w:bottom w:val="single" w:sz="4" w:space="0" w:color="auto"/>
+              <w:right w:val="single" w:sz="4" w:space="0" w:color="auto"/>
+            </w:tcBorders>
+            <w:shd w:val="clear" w:color="auto" w:fill="auto"/>
+            <w:noWrap/>
+            <w:vAlign w:val="bottom"/>
+            <w:hideMark/>
+          </w:tcPr>
+          <w:p>
+            <w:pPr>
+              <w:spacing w:after="0" w:line="240" w:lineRule="auto"/>
+              <w:rPr>
+                <w:rFonts w:ascii="Calibri" w:eastAsia="Times New Roman" w:hAnsi="Calibri" w:cs="Calibri"/>
+                <w:color w:val="000000"/>
+              </w:rPr>
+            </w:pPr>
+            <w:r>
+              <w:rPr>
+                <w:rFonts w:ascii="Calibri" w:eastAsia="Times New Roman" w:hAnsi="Calibri" w:cs="Calibri"/>
+                <w:color w:val="000000"/>
+              </w:rPr>
+              <w:t> </w:t>
+            </w:r>
+          </w:p>
+        </w:tc>
+      </w:tr>
+      <w:tr>
+        <w:trPr>
+          <w:trHeight w:val="300"/>
+        </w:trPr>
+        <w:tc>
+          <w:tcPr>
+            <w:tcW w:w="8841" w:type="dxa"/>
+            <w:gridSpan w:val="3"/>
+            <w:tcBorders>
+              <w:top w:val="single" w:sz="4" w:space="0" w:color="auto"/>
+              <w:left w:val="single" w:sz="4" w:space="0" w:color="auto"/>
+              <w:bottom w:val="single" w:sz="4" w:space="0" w:color="auto"/>
+              <w:right w:val="single" w:sz="4" w:space="0" w:color="auto"/>
+            </w:tcBorders>
+            <w:shd w:val="clear" w:color="000000" w:fill="B8CCE4"/>
+            <w:noWrap/>
+            <w:vAlign w:val="bottom"/>
+            <w:hideMark/>
+          </w:tcPr>
+          <w:p>
+            <w:pPr>
+              <w:spacing w:after="0" w:line="240" w:lineRule="auto"/>
+              <w:rPr>
+                <w:rFonts w:ascii="Calibri" w:eastAsia="Times New Roman" w:hAnsi="Calibri" w:cs="Calibri"/>
+                <w:b/>
+                <w:bCs/>
+                <w:color w:val="000000"/>
+              </w:rPr>
+            </w:pPr>
+            <w:r>
+              <w:rPr>
+                <w:rFonts w:ascii="Calibri" w:eastAsia="Times New Roman" w:hAnsi="Calibri" w:cs="Calibri"/>
+                <w:b/>
+                <w:bCs/>
+                <w:color w:val="000000"/>
+              </w:rPr>
+              <w:t>Preconditions:</w:t>
+            </w:r>
+          </w:p>
+        </w:tc>
+      </w:tr>
+      <w:tr>
+        <w:trPr>
+          <w:trHeight w:val="300"/>
+        </w:trPr>
+        <w:tc>
+          <w:tcPr>
+            <w:tcW w:w="8841" w:type="dxa"/>
+            <w:gridSpan w:val="3"/>
+            <w:tcBorders>
+              <w:top w:val="single" w:sz="4" w:space="0" w:color="auto"/>
+              <w:left w:val="single" w:sz="4" w:space="0" w:color="auto"/>
+              <w:bottom w:val="single" w:sz="4" w:space="0" w:color="auto"/>
+              <w:right w:val="single" w:sz="4" w:space="0" w:color="auto"/>
+            </w:tcBorders>
+            <w:shd w:val="clear" w:color="auto" w:fill="auto"/>
+            <w:noWrap/>
+            <w:vAlign w:val="bottom"/>
+            <w:hideMark/>
+          </w:tcPr>
+          <w:p>
+            <w:pPr>
+              <w:spacing w:after="0" w:line="240" w:lineRule="auto"/>
+              <w:rPr>
+                <w:rFonts w:ascii="Calibri" w:eastAsia="Times New Roman" w:hAnsi="Calibri" w:cs="Calibri"/>
+                <w:color w:val="000000"/>
+              </w:rPr>
+            </w:pPr>
+            <w:r>
+              <w:rPr>
+                <w:rFonts w:ascii="Calibri" w:eastAsia="Times New Roman" w:hAnsi="Calibri" w:cs="Calibri"/>
+                <w:color w:val="000000"/>
+              </w:rPr>
+              <w:t>The technician must have an account and be logged in to the system.</w:t>
+            </w:r>
+          </w:p>
+        </w:tc>
+      </w:tr>
+      <w:tr>
+        <w:trPr>
+          <w:trHeight w:val="300"/>
+        </w:trPr>
+        <w:tc>
+          <w:tcPr>
+            <w:tcW w:w="8841" w:type="dxa"/>
+            <w:gridSpan w:val="3"/>
+            <w:tcBorders>
+              <w:top w:val="single" w:sz="4" w:space="0" w:color="auto"/>
+              <w:left w:val="single" w:sz="4" w:space="0" w:color="auto"/>
+              <w:bottom w:val="single" w:sz="4" w:space="0" w:color="auto"/>
+              <w:right w:val="single" w:sz="4" w:space="0" w:color="auto"/>
+            </w:tcBorders>
+            <w:shd w:val="clear" w:color="000000" w:fill="B8CCE4"/>
+            <w:noWrap/>
+            <w:vAlign w:val="bottom"/>
+            <w:hideMark/>
+          </w:tcPr>
+          <w:p>
+            <w:pPr>
+              <w:spacing w:after="0" w:line="240" w:lineRule="auto"/>
+              <w:rPr>
+                <w:rFonts w:ascii="Calibri" w:eastAsia="Times New Roman" w:hAnsi="Calibri" w:cs="Calibri"/>
+                <w:b/>
+                <w:bCs/>
+                <w:color w:val="000000"/>
+              </w:rPr>
+            </w:pPr>
+            <w:r>
+              <w:rPr>
+                <w:rFonts w:ascii="Calibri" w:eastAsia="Times New Roman" w:hAnsi="Calibri" w:cs="Calibri"/>
+                <w:b/>
+                <w:bCs/>
+                <w:color w:val="000000"/>
+              </w:rPr>
+              <w:t>Flow of Events:</w:t>
+            </w:r>
+          </w:p>
+        </w:tc>
+      </w:tr>
+      <w:tr>
+        <w:trPr>
+          <w:trHeight w:val="300"/>
+        </w:trPr>
+        <w:tc>
+          <w:tcPr>
+            <w:tcW w:w="8841" w:type="dxa"/>
+            <w:gridSpan w:val="3"/>
+            <w:tcBorders>
+              <w:top w:val="single" w:sz="4" w:space="0" w:color="auto"/>
+              <w:left w:val="single" w:sz="4" w:space="0" w:color="auto"/>
+              <w:bottom w:val="single" w:sz="4" w:space="0" w:color="auto"/>
+              <w:right w:val="single" w:sz="4" w:space="0" w:color="auto"/>
+            </w:tcBorders>
+            <w:shd w:val="clear" w:color="auto" w:fill="auto"/>
+            <w:noWrap/>
+            <w:vAlign w:val="bottom"/>
+            <w:hideMark/>
+          </w:tcPr>
+          <w:p>
+            <w:pPr>
+              <w:spacing w:after="0" w:line="240" w:lineRule="auto"/>
+              <w:rPr>
+                <w:rFonts w:ascii="Calibri" w:eastAsia="Times New Roman" w:hAnsi="Calibri" w:cs="Calibri"/>
+                <w:b/>
+                <w:bCs/>
+                <w:color w:val="000000"/>
+              </w:rPr>
+            </w:pPr>
+            <w:r>
+              <w:rPr>
+                <w:rFonts w:ascii="Calibri" w:eastAsia="Times New Roman" w:hAnsi="Calibri" w:cs="Calibri"/>
+                <w:b/>
+                <w:bCs/>
+                <w:color w:val="000000"/>
+              </w:rPr>
+              <w:t>1. Basic Flows</w:t>
+            </w:r>
+          </w:p>
+        </w:tc>
+      </w:tr>
+      <w:tr>
+        <w:trPr>
+          <w:trHeight w:val="300"/>
+        </w:trPr>
+        <w:tc>
+          <w:tcPr>
+            <w:tcW w:w="8841" w:type="dxa"/>
+            <w:gridSpan w:val="3"/>
+            <w:tcBorders>
+              <w:top w:val="single" w:sz="4" w:space="0" w:color="auto"/>
+              <w:left w:val="single" w:sz="4" w:space="0" w:color="auto"/>
+              <w:bottom w:val="single" w:sz="4" w:space="0" w:color="auto"/>
+              <w:right w:val="single" w:sz="4" w:space="0" w:color="auto"/>
+            </w:tcBorders>
+            <w:shd w:val="clear" w:color="000000" w:fill="FFFFFF"/>
+            <w:noWrap/>
+            <w:vAlign w:val="bottom"/>
+            <w:hideMark/>
+          </w:tcPr>
+          <w:p>
+            <w:pPr>
+              <w:spacing w:after="0" w:line="240" w:lineRule="auto"/>
+              <w:rPr>
+                <w:rFonts w:ascii="Calibri" w:eastAsia="Times New Roman" w:hAnsi="Calibri" w:cs="Calibri"/>
+                <w:b/>
+                <w:bCs/>
+                <w:color w:val="000000"/>
+              </w:rPr>
+            </w:pPr>
+            <w:r>
+              <w:rPr>
+                <w:rFonts w:ascii="Calibri" w:eastAsia="Times New Roman" w:hAnsi="Calibri" w:cs="Calibri"/>
+                <w:b/>
+                <w:bCs/>
+                <w:color w:val="000000"/>
+              </w:rPr>
+              <w:t>1.1.0 Create a ticket</w:t>
+            </w:r>
+          </w:p>
+        </w:tc>
+      </w:tr>
+      <w:tr>
+        <w:trPr>
+          <w:trHeight w:val="300"/>
+        </w:trPr>
+        <w:tc>
+          <w:tcPr>
+            <w:tcW w:w="666" w:type="dxa"/>
+            <w:tcBorders>
+              <w:top w:val="nil"/>
+              <w:left w:val="single" w:sz="4" w:space="0" w:color="auto"/>
+              <w:bottom w:val="single" w:sz="4" w:space="0" w:color="auto"/>
+              <w:right w:val="single" w:sz="4" w:space="0" w:color="auto"/>
+            </w:tcBorders>
+            <w:shd w:val="clear" w:color="auto" w:fill="auto"/>
+            <w:noWrap/>
+            <w:vAlign w:val="bottom"/>
+            <w:hideMark/>
+          </w:tcPr>
+          <w:p>
+            <w:pPr>
+              <w:spacing w:after="0" w:line="240" w:lineRule="auto"/>
+              <w:rPr>
+                <w:rFonts w:ascii="Calibri" w:eastAsia="Times New Roman" w:hAnsi="Calibri" w:cs="Calibri"/>
+                <w:b/>
+                <w:bCs/>
+                <w:color w:val="000000"/>
+              </w:rPr>
+            </w:pPr>
+            <w:r>
+              <w:rPr>
+                <w:rFonts w:ascii="Calibri" w:eastAsia="Times New Roman" w:hAnsi="Calibri" w:cs="Calibri"/>
+                <w:b/>
+                <w:bCs/>
+                <w:color w:val="000000"/>
+              </w:rPr>
+              <w:t>Step</w:t>
+            </w:r>
+          </w:p>
+        </w:tc>
+        <w:tc>
+          <w:tcPr>
+            <w:tcW w:w="3071" w:type="dxa"/>
+            <w:tcBorders>
+              <w:top w:val="single" w:sz="4" w:space="0" w:color="auto"/>
+              <w:left w:val="nil"/>
+              <w:bottom w:val="single" w:sz="4" w:space="0" w:color="auto"/>
+              <w:right w:val="single" w:sz="4" w:space="0" w:color="auto"/>
+            </w:tcBorders>
+            <w:shd w:val="clear" w:color="auto" w:fill="auto"/>
+            <w:noWrap/>
+            <w:vAlign w:val="bottom"/>
+            <w:hideMark/>
+          </w:tcPr>
+          <w:p>
+            <w:pPr>
+              <w:spacing w:after="0" w:line="240" w:lineRule="auto"/>
+              <w:rPr>
+                <w:rFonts w:ascii="Calibri" w:eastAsia="Times New Roman" w:hAnsi="Calibri" w:cs="Calibri"/>
+                <w:b/>
+                <w:bCs/>
+                <w:color w:val="000000"/>
+              </w:rPr>
+            </w:pPr>
+            <w:r>
+              <w:rPr>
+                <w:rFonts w:ascii="Calibri" w:eastAsia="Times New Roman" w:hAnsi="Calibri" w:cs="Calibri"/>
+                <w:b/>
+                <w:bCs/>
+                <w:color w:val="000000"/>
+              </w:rPr>
+              <w:t>User Actions</w:t>
+            </w:r>
+          </w:p>
+        </w:tc>
+        <w:tc>
+          <w:tcPr>
+            <w:tcW w:w="5104" w:type="dxa"/>
+            <w:tcBorders>
+              <w:top w:val="single" w:sz="4" w:space="0" w:color="auto"/>
+              <w:left w:val="nil"/>
+              <w:bottom w:val="single" w:sz="4" w:space="0" w:color="auto"/>
+              <w:right w:val="single" w:sz="4" w:space="0" w:color="auto"/>
+            </w:tcBorders>
+            <w:shd w:val="clear" w:color="auto" w:fill="auto"/>
+            <w:noWrap/>
+            <w:vAlign w:val="bottom"/>
+            <w:hideMark/>
+          </w:tcPr>
+          <w:p>
+            <w:pPr>
+              <w:spacing w:after="0" w:line="240" w:lineRule="auto"/>
+              <w:rPr>
+                <w:rFonts w:ascii="Calibri" w:eastAsia="Times New Roman" w:hAnsi="Calibri" w:cs="Calibri"/>
+                <w:b/>
+                <w:bCs/>
+                <w:color w:val="000000"/>
+              </w:rPr>
+            </w:pPr>
+            <w:r>
+              <w:rPr>
+                <w:rFonts w:ascii="Calibri" w:eastAsia="Times New Roman" w:hAnsi="Calibri" w:cs="Calibri"/>
+                <w:b/>
+                <w:bCs/>
+                <w:color w:val="000000"/>
+              </w:rPr>
+              <w:t>System Actions</w:t>
+            </w:r>
+          </w:p>
+        </w:tc>
+      </w:tr>
+      <w:tr>
+        <w:trPr>
+          <w:trHeight w:val="840"/>
+        </w:trPr>
+        <w:tc>
+          <w:tcPr>
+            <w:tcW w:w="666" w:type="dxa"/>
+            <w:tcBorders>
+              <w:top w:val="nil"/>
+              <w:left w:val="single" w:sz="4" w:space="0" w:color="auto"/>
+              <w:bottom w:val="single" w:sz="4" w:space="0" w:color="auto"/>
+              <w:right w:val="single" w:sz="4" w:space="0" w:color="auto"/>
+            </w:tcBorders>
+            <w:shd w:val="clear" w:color="auto" w:fill="auto"/>
+            <w:noWrap/>
+            <w:hideMark/>
+          </w:tcPr>
+          <w:p>
+            <w:pPr>
+              <w:spacing w:after="0" w:line="240" w:lineRule="auto"/>
+              <w:rPr>
+                <w:rFonts w:ascii="Calibri" w:eastAsia="Times New Roman" w:hAnsi="Calibri" w:cs="Calibri"/>
+                <w:color w:val="000000"/>
+              </w:rPr>
+            </w:pPr>
+            <w:r>
+              <w:rPr>
+                <w:rFonts w:ascii="Calibri" w:eastAsia="Times New Roman" w:hAnsi="Calibri" w:cs="Calibri"/>
+                <w:color w:val="000000"/>
+              </w:rPr>
+              <w:t>1</w:t>
+            </w:r>
+          </w:p>
+        </w:tc>
+        <w:tc>
+          <w:tcPr>
+            <w:tcW w:w="3071" w:type="dxa"/>
+            <w:tcBorders>
+              <w:top w:val="single" w:sz="4" w:space="0" w:color="auto"/>
+              <w:left w:val="nil"/>
+              <w:bottom w:val="single" w:sz="4" w:space="0" w:color="auto"/>
+              <w:right w:val="single" w:sz="4" w:space="0" w:color="auto"/>
+            </w:tcBorders>
+            <w:shd w:val="clear" w:color="auto" w:fill="auto"/>
+            <w:hideMark/>
+          </w:tcPr>
+          <w:p>
+            <w:pPr>
+              <w:spacing w:after="0" w:line="240" w:lineRule="auto"/>
+              <w:rPr>
+                <w:rFonts w:ascii="Calibri" w:eastAsia="Times New Roman" w:hAnsi="Calibri" w:cs="Calibri"/>
+                <w:color w:val="000000"/>
+              </w:rPr>
+            </w:pPr>
+            <w:r>
+              <w:rPr>
+                <w:rFonts w:ascii="Calibri" w:eastAsia="Times New Roman" w:hAnsi="Calibri" w:cs="Calibri"/>
+                <w:color w:val="000000"/>
+              </w:rPr>
+              <w:t>The technician clicks the tickets button.</w:t>
+            </w:r>
+          </w:p>
+        </w:tc>
+        <w:tc>
+          <w:tcPr>
+            <w:tcW w:w="5104" w:type="dxa"/>
+            <w:tcBorders>
+              <w:top w:val="single" w:sz="4" w:space="0" w:color="auto"/>
+              <w:left w:val="nil"/>
+              <w:bottom w:val="single" w:sz="4" w:space="0" w:color="auto"/>
+              <w:right w:val="single" w:sz="4" w:space="0" w:color="auto"/>
+            </w:tcBorders>
+            <w:shd w:val="clear" w:color="auto" w:fill="auto"/>
+            <w:hideMark/>
+          </w:tcPr>
+          <w:p>
+            <w:pPr>
+              <w:spacing w:after="0" w:line="240" w:lineRule="auto"/>
+              <w:rPr>
+                <w:rFonts w:ascii="Calibri" w:eastAsia="Times New Roman" w:hAnsi="Calibri" w:cs="Calibri"/>
+                <w:color w:val="000000"/>
+              </w:rPr>
+            </w:pPr>
+            <w:r>
+              <w:rPr>
+                <w:rFonts w:ascii="Calibri" w:eastAsia="Times New Roman" w:hAnsi="Calibri" w:cs="Calibri"/>
+                <w:color w:val="000000"/>
+              </w:rPr>
+              <w:t>The system displays a choice of either currently open tickets or past tickets.</w:t>
+            </w:r>
+          </w:p>
+        </w:tc>
+      </w:tr>
+      <w:tr>
+        <w:trPr>
+          <w:trHeight w:val="945"/>
+        </w:trPr>
+        <w:tc>
+          <w:tcPr>
+            <w:tcW w:w="666" w:type="dxa"/>
+            <w:tcBorders>
+              <w:top w:val="nil"/>
+              <w:left w:val="single" w:sz="4" w:space="0" w:color="auto"/>
+              <w:bottom w:val="single" w:sz="4" w:space="0" w:color="auto"/>
+              <w:right w:val="single" w:sz="4" w:space="0" w:color="auto"/>
+            </w:tcBorders>
+            <w:shd w:val="clear" w:color="auto" w:fill="auto"/>
+            <w:noWrap/>
+            <w:hideMark/>
+          </w:tcPr>
+          <w:p>
+            <w:pPr>
+              <w:spacing w:after="0" w:line="240" w:lineRule="auto"/>
+              <w:rPr>
+                <w:rFonts w:ascii="Calibri" w:eastAsia="Times New Roman" w:hAnsi="Calibri" w:cs="Calibri"/>
+                <w:color w:val="000000"/>
+              </w:rPr>
+            </w:pPr>
+            <w:r>
+              <w:rPr>
+                <w:rFonts w:ascii="Calibri" w:eastAsia="Times New Roman" w:hAnsi="Calibri" w:cs="Calibri"/>
+                <w:color w:val="000000"/>
+              </w:rPr>
+              <w:t>2</w:t>
+            </w:r>
+          </w:p>
+        </w:tc>
+        <w:tc>
+          <w:tcPr>
+            <w:tcW w:w="3071" w:type="dxa"/>
+            <w:tcBorders>
+              <w:top w:val="single" w:sz="4" w:space="0" w:color="auto"/>
+              <w:left w:val="nil"/>
+              <w:bottom w:val="single" w:sz="4" w:space="0" w:color="auto"/>
+              <w:right w:val="single" w:sz="4" w:space="0" w:color="auto"/>
+            </w:tcBorders>
+            <w:shd w:val="clear" w:color="auto" w:fill="auto"/>
+            <w:hideMark/>
+          </w:tcPr>
+          <w:p>
+            <w:pPr>
+              <w:spacing w:after="0" w:line="240" w:lineRule="auto"/>
+              <w:rPr>
+                <w:rFonts w:ascii="Calibri" w:eastAsia="Times New Roman" w:hAnsi="Calibri" w:cs="Calibri"/>
+                <w:color w:val="000000"/>
+              </w:rPr>
+            </w:pPr>
+            <w:r>
+              <w:rPr>
+                <w:rFonts w:ascii="Calibri" w:eastAsia="Times New Roman" w:hAnsi="Calibri" w:cs="Calibri"/>
+                <w:color w:val="000000"/>
+              </w:rPr>
+              <w:t>The technician chooses to view current tickets.</w:t>
+            </w:r>
+          </w:p>
+        </w:tc>
+        <w:tc>
+          <w:tcPr>
+            <w:tcW w:w="5104" w:type="dxa"/>
+            <w:tcBorders>
+              <w:top w:val="single" w:sz="4" w:space="0" w:color="auto"/>
+              <w:left w:val="nil"/>
+              <w:bottom w:val="single" w:sz="4" w:space="0" w:color="auto"/>
+              <w:right w:val="single" w:sz="4" w:space="0" w:color="auto"/>
+            </w:tcBorders>
+            <w:shd w:val="clear" w:color="auto" w:fill="auto"/>
+            <w:hideMark/>
+          </w:tcPr>
+          <w:p>
+            <w:pPr>
+              <w:spacing w:after="0" w:line="240" w:lineRule="auto"/>
+              <w:rPr>
+                <w:rFonts w:ascii="Calibri" w:eastAsia="Times New Roman" w:hAnsi="Calibri" w:cs="Calibri"/>
+                <w:color w:val="000000"/>
+              </w:rPr>
+            </w:pPr>
+            <w:r>
+              <w:rPr>
+                <w:rFonts w:ascii="Calibri" w:eastAsia="Times New Roman" w:hAnsi="Calibri" w:cs="Calibri"/>
+                <w:color w:val="000000"/>
+              </w:rPr>
+              <w:t>The system displays a list of open tickets and the option to open a new ticket.</w:t>
+            </w:r>
+          </w:p>
+        </w:tc>
+      </w:tr>
+      <w:tr>
+        <w:trPr>
+          <w:trHeight w:val="1020"/>
+        </w:trPr>
+        <w:tc>
+          <w:tcPr>
+            <w:tcW w:w="666" w:type="dxa"/>
+            <w:tcBorders>
+              <w:top w:val="nil"/>
+              <w:left w:val="single" w:sz="4" w:space="0" w:color="auto"/>
+              <w:bottom w:val="single" w:sz="4" w:space="0" w:color="auto"/>
+              <w:right w:val="single" w:sz="4" w:space="0" w:color="auto"/>
+            </w:tcBorders>
+            <w:shd w:val="clear" w:color="auto" w:fill="auto"/>
+            <w:noWrap/>
+            <w:hideMark/>
+          </w:tcPr>
+          <w:p>
+            <w:pPr>
+              <w:spacing w:after="0" w:line="240" w:lineRule="auto"/>
+              <w:rPr>
+                <w:rFonts w:ascii="Calibri" w:eastAsia="Times New Roman" w:hAnsi="Calibri" w:cs="Calibri"/>
+                <w:color w:val="000000"/>
+              </w:rPr>
+            </w:pPr>
+            <w:r>
+              <w:rPr>
+                <w:rFonts w:ascii="Calibri" w:eastAsia="Times New Roman" w:hAnsi="Calibri" w:cs="Calibri"/>
+                <w:color w:val="000000"/>
+              </w:rPr>
+              <w:t>3</w:t>
+            </w:r>
+          </w:p>
+        </w:tc>
+        <w:tc>
+          <w:tcPr>
+            <w:tcW w:w="3071" w:type="dxa"/>
+            <w:tcBorders>
+              <w:top w:val="single" w:sz="4" w:space="0" w:color="auto"/>
+              <w:left w:val="nil"/>
+              <w:bottom w:val="single" w:sz="4" w:space="0" w:color="auto"/>
+              <w:right w:val="single" w:sz="4" w:space="0" w:color="auto"/>
+            </w:tcBorders>
+            <w:shd w:val="clear" w:color="auto" w:fill="auto"/>
+            <w:hideMark/>
+          </w:tcPr>
+          <w:p>
+            <w:pPr>
+              <w:spacing w:after="0" w:line="240" w:lineRule="auto"/>
+              <w:rPr>
+                <w:rFonts w:ascii="Calibri" w:eastAsia="Times New Roman" w:hAnsi="Calibri" w:cs="Calibri"/>
+                <w:color w:val="000000"/>
+              </w:rPr>
+            </w:pPr>
+            <w:r>
+              <w:rPr>
+                <w:rFonts w:ascii="Calibri" w:eastAsia="Times New Roman" w:hAnsi="Calibri" w:cs="Calibri"/>
+                <w:color w:val="000000"/>
+              </w:rPr>
+              <w:t>The technician chooses to open a new ticket.</w:t>
+            </w:r>
+          </w:p>
+        </w:tc>
+        <w:tc>
+          <w:tcPr>
+            <w:tcW w:w="5104" w:type="dxa"/>
+            <w:tcBorders>
+              <w:top w:val="single" w:sz="4" w:space="0" w:color="auto"/>
+              <w:left w:val="nil"/>
+              <w:bottom w:val="single" w:sz="4" w:space="0" w:color="auto"/>
+              <w:right w:val="single" w:sz="4" w:space="0" w:color="auto"/>
+            </w:tcBorders>
+            <w:shd w:val="clear" w:color="auto" w:fill="auto"/>
+            <w:hideMark/>
+          </w:tcPr>
+          <w:p>
+            <w:pPr>
+              <w:spacing w:after="0" w:line="240" w:lineRule="auto"/>
+              <w:rPr>
+                <w:rFonts w:ascii="Calibri" w:eastAsia="Times New Roman" w:hAnsi="Calibri" w:cs="Calibri"/>
+                <w:color w:val="000000"/>
+              </w:rPr>
+            </w:pPr>
+            <w:r>
+              <w:rPr>
+                <w:rFonts w:ascii="Calibri" w:eastAsia="Times New Roman" w:hAnsi="Calibri" w:cs="Calibri"/>
+                <w:color w:val="000000"/>
+              </w:rPr>
+              <w:t>The system displays the ticket creation form, which includes a list of customers from which to choose.</w:t>
+            </w:r>
+          </w:p>
+        </w:tc>
+      </w:tr>
+      <w:tr>
+        <w:trPr>
+          <w:trHeight w:val="885"/>
+        </w:trPr>
+        <w:tc>
+          <w:tcPr>
+            <w:tcW w:w="666" w:type="dxa"/>
+            <w:tcBorders>
+              <w:top w:val="nil"/>
+              <w:left w:val="single" w:sz="4" w:space="0" w:color="auto"/>
+              <w:bottom w:val="single" w:sz="4" w:space="0" w:color="auto"/>
+              <w:right w:val="single" w:sz="4" w:space="0" w:color="auto"/>
+            </w:tcBorders>
+            <w:shd w:val="clear" w:color="auto" w:fill="auto"/>
+            <w:noWrap/>
+            <w:hideMark/>
+          </w:tcPr>
+          <w:p>
+            <w:pPr>
+              <w:spacing w:after="0" w:line="240" w:lineRule="auto"/>
+              <w:rPr>
+                <w:rFonts w:ascii="Calibri" w:eastAsia="Times New Roman" w:hAnsi="Calibri" w:cs="Calibri"/>
+                <w:color w:val="000000"/>
+              </w:rPr>
+            </w:pPr>
+            <w:r>
+              <w:rPr>
+                <w:rFonts w:ascii="Calibri" w:eastAsia="Times New Roman" w:hAnsi="Calibri" w:cs="Calibri"/>
+                <w:color w:val="000000"/>
+              </w:rPr>
+              <w:t>3</w:t>
+            </w:r>
+          </w:p>
+        </w:tc>
+        <w:tc>
+          <w:tcPr>
+            <w:tcW w:w="3071" w:type="dxa"/>
+            <w:tcBorders>
+              <w:top w:val="single" w:sz="4" w:space="0" w:color="auto"/>
+              <w:left w:val="nil"/>
+              <w:bottom w:val="single" w:sz="4" w:space="0" w:color="auto"/>
+              <w:right w:val="single" w:sz="4" w:space="0" w:color="auto"/>
+            </w:tcBorders>
+            <w:shd w:val="clear" w:color="auto" w:fill="auto"/>
+            <w:hideMark/>
+          </w:tcPr>
+          <w:p>
+            <w:pPr>
+              <w:spacing w:after="0" w:line="240" w:lineRule="auto"/>
+              <w:rPr>
+                <w:rFonts w:ascii="Calibri" w:eastAsia="Times New Roman" w:hAnsi="Calibri" w:cs="Calibri"/>
+                <w:color w:val="000000"/>
+              </w:rPr>
+            </w:pPr>
+            <w:r>
+              <w:rPr>
+                <w:rFonts w:ascii="Calibri" w:eastAsia="Times New Roman" w:hAnsi="Calibri" w:cs="Calibri"/>
+                <w:color w:val="000000"/>
+              </w:rPr>
+              <w:t>The technician enters the details of the ticket.</w:t>
+            </w:r>
+          </w:p>
+        </w:tc>
+        <w:tc>
+          <w:tcPr>
+            <w:tcW w:w="5104" w:type="dxa"/>
+            <w:tcBorders>
+              <w:top w:val="single" w:sz="4" w:space="0" w:color="auto"/>
+              <w:left w:val="nil"/>
+              <w:bottom w:val="single" w:sz="4" w:space="0" w:color="auto"/>
+              <w:right w:val="single" w:sz="4" w:space="0" w:color="auto"/>
+            </w:tcBorders>
+            <w:shd w:val="clear" w:color="auto" w:fill="auto"/>
+            <w:hideMark/>
+          </w:tcPr>
+          <w:p>
+            <w:pPr>
+              <w:spacing w:after="0" w:line="240" w:lineRule="auto"/>
+              <w:rPr>
+                <w:rFonts w:ascii="Calibri" w:eastAsia="Times New Roman" w:hAnsi="Calibri" w:cs="Calibri"/>
+                <w:color w:val="000000"/>
+              </w:rPr>
+            </w:pPr>
+            <w:r>
+              <w:rPr>
+                <w:rFonts w:ascii="Calibri" w:eastAsia="Times New Roman" w:hAnsi="Calibri" w:cs="Calibri"/>
+                <w:color w:val="000000"/>
+              </w:rPr>
+              <w:t xml:space="preserve">The system returns a success message or a failure message on exception. </w:t>
+            </w:r>
+          </w:p>
+        </w:tc>
+      </w:tr>
+      <w:tr>
+        <w:trPr>
+          <w:trHeight w:val="300"/>
+        </w:trPr>
+        <w:tc>
+          <w:tcPr>
+            <w:tcW w:w="8841" w:type="dxa"/>
+            <w:gridSpan w:val="3"/>
+            <w:tcBorders>
+              <w:top w:val="single" w:sz="4" w:space="0" w:color="auto"/>
+              <w:left w:val="single" w:sz="4" w:space="0" w:color="auto"/>
+              <w:bottom w:val="single" w:sz="4" w:space="0" w:color="auto"/>
+              <w:right w:val="single" w:sz="4" w:space="0" w:color="auto"/>
+            </w:tcBorders>
+            <w:shd w:val="clear" w:color="000000" w:fill="B8CCE4"/>
+            <w:noWrap/>
+            <w:vAlign w:val="bottom"/>
+            <w:hideMark/>
+          </w:tcPr>
+          <w:p>
+            <w:pPr>
+              <w:spacing w:after="0" w:line="240" w:lineRule="auto"/>
+              <w:rPr>
+                <w:rFonts w:ascii="Calibri" w:eastAsia="Times New Roman" w:hAnsi="Calibri" w:cs="Calibri"/>
+                <w:b/>
+                <w:bCs/>
+                <w:color w:val="000000"/>
+              </w:rPr>
+            </w:pPr>
+            <w:r>
+              <w:rPr>
+                <w:rFonts w:ascii="Calibri" w:eastAsia="Times New Roman" w:hAnsi="Calibri" w:cs="Calibri"/>
+                <w:b/>
+                <w:bCs/>
+                <w:color w:val="000000"/>
+              </w:rPr>
+              <w:t>Postconditions:</w:t>
+            </w:r>
+          </w:p>
+        </w:tc>
+      </w:tr>
+      <w:tr>
+        <w:trPr>
+          <w:trHeight w:val="300"/>
+        </w:trPr>
+        <w:tc>
+          <w:tcPr>
+            <w:tcW w:w="8841" w:type="dxa"/>
+            <w:gridSpan w:val="3"/>
+            <w:tcBorders>
+              <w:top w:val="single" w:sz="4" w:space="0" w:color="auto"/>
+              <w:left w:val="single" w:sz="4" w:space="0" w:color="auto"/>
+              <w:bottom w:val="single" w:sz="4" w:space="0" w:color="auto"/>
+              <w:right w:val="single" w:sz="4" w:space="0" w:color="auto"/>
+            </w:tcBorders>
+            <w:shd w:val="clear" w:color="auto" w:fill="auto"/>
+            <w:noWrap/>
+            <w:vAlign w:val="bottom"/>
+            <w:hideMark/>
+          </w:tcPr>
+          <w:p>
+            <w:pPr>
+              <w:spacing w:after="0" w:line="240" w:lineRule="auto"/>
+              <w:rPr>
+                <w:rFonts w:ascii="Calibri" w:eastAsia="Times New Roman" w:hAnsi="Calibri" w:cs="Calibri"/>
+                <w:color w:val="000000"/>
+              </w:rPr>
+            </w:pPr>
+            <w:r>
+              <w:rPr>
+                <w:rFonts w:ascii="Calibri" w:eastAsia="Times New Roman" w:hAnsi="Calibri" w:cs="Calibri"/>
+                <w:color w:val="000000"/>
+              </w:rPr>
+              <w:t>The ticket is persisted in the system and the selected customer profile is updated.</w:t>
+            </w:r>
+          </w:p>
+        </w:tc>
+      </w:tr>
+      <w:tr>
+        <w:trPr>
+          <w:trHeight w:val="300"/>
+        </w:trPr>
+        <w:tc>
+          <w:tcPr>
+            <w:tcW w:w="8841" w:type="dxa"/>
+            <w:gridSpan w:val="3"/>
+            <w:tcBorders>
+              <w:top w:val="single" w:sz="4" w:space="0" w:color="auto"/>
+              <w:left w:val="single" w:sz="4" w:space="0" w:color="auto"/>
+              <w:bottom w:val="single" w:sz="4" w:space="0" w:color="auto"/>
+              <w:right w:val="single" w:sz="4" w:space="0" w:color="auto"/>
+            </w:tcBorders>
+            <w:shd w:val="clear" w:color="auto" w:fill="auto"/>
+            <w:noWrap/>
+            <w:vAlign w:val="bottom"/>
+            <w:hideMark/>
+          </w:tcPr>
+          <w:p>
+            <w:pPr>
+              <w:spacing w:after="0" w:line="240" w:lineRule="auto"/>
+              <w:rPr>
+                <w:rFonts w:ascii="Calibri" w:eastAsia="Times New Roman" w:hAnsi="Calibri" w:cs="Calibri"/>
+                <w:color w:val="000000"/>
+              </w:rPr>
+            </w:pPr>
+            <w:r>
+              <w:rPr>
+                <w:rFonts w:ascii="Calibri" w:eastAsia="Times New Roman" w:hAnsi="Calibri" w:cs="Calibri"/>
+                <w:color w:val="000000"/>
+              </w:rPr>
+              <w:t> </w:t>
+            </w:r>
+          </w:p>
+        </w:tc>
+      </w:tr>
+      <w:tr>
+        <w:trPr>
+          <w:trHeight w:val="300"/>
+        </w:trPr>
+        <w:tc>
+          <w:tcPr>
+            <w:tcW w:w="8841" w:type="dxa"/>
+            <w:gridSpan w:val="3"/>
+            <w:tcBorders>
+              <w:top w:val="single" w:sz="4" w:space="0" w:color="auto"/>
+              <w:left w:val="single" w:sz="4" w:space="0" w:color="auto"/>
+              <w:bottom w:val="single" w:sz="4" w:space="0" w:color="auto"/>
+              <w:right w:val="single" w:sz="4" w:space="0" w:color="auto"/>
+            </w:tcBorders>
+            <w:shd w:val="clear" w:color="000000" w:fill="B8CCE4"/>
+            <w:noWrap/>
+            <w:vAlign w:val="bottom"/>
+            <w:hideMark/>
+          </w:tcPr>
+          <w:p>
+            <w:pPr>
+              <w:spacing w:after="0" w:line="240" w:lineRule="auto"/>
+              <w:rPr>
+                <w:rFonts w:ascii="Calibri" w:eastAsia="Times New Roman" w:hAnsi="Calibri" w:cs="Calibri"/>
+                <w:b/>
+                <w:bCs/>
+                <w:color w:val="000000"/>
+              </w:rPr>
+            </w:pPr>
+            <w:r>
+              <w:rPr>
+                <w:rFonts w:ascii="Calibri" w:eastAsia="Times New Roman" w:hAnsi="Calibri" w:cs="Calibri"/>
+                <w:b/>
+                <w:bCs/>
+                <w:color w:val="000000"/>
+              </w:rPr>
+              <w:t>Business rules:</w:t>
+            </w:r>
+          </w:p>
+        </w:tc>
+      </w:tr>
+      <w:tr>
+        <w:trPr>
+          <w:trHeight w:val="300"/>
+        </w:trPr>
+        <w:tc>
+          <w:tcPr>
+            <w:tcW w:w="8841" w:type="dxa"/>
+            <w:gridSpan w:val="3"/>
+            <w:tcBorders>
+              <w:top w:val="single" w:sz="4" w:space="0" w:color="auto"/>
+              <w:left w:val="single" w:sz="4" w:space="0" w:color="auto"/>
+              <w:bottom w:val="single" w:sz="4" w:space="0" w:color="auto"/>
+              <w:right w:val="single" w:sz="4" w:space="0" w:color="auto"/>
+            </w:tcBorders>
+            <w:shd w:val="clear" w:color="auto" w:fill="auto"/>
+            <w:noWrap/>
+            <w:vAlign w:val="bottom"/>
+            <w:hideMark/>
+          </w:tcPr>
+          <w:p>
+            <w:pPr>
+              <w:spacing w:after="0" w:line="240" w:lineRule="auto"/>
+              <w:rPr>
+                <w:rFonts w:ascii="Calibri" w:eastAsia="Times New Roman" w:hAnsi="Calibri" w:cs="Calibri"/>
+                <w:color w:val="000000"/>
+              </w:rPr>
+            </w:pPr>
+            <w:r>
+              <w:rPr>
+                <w:rFonts w:ascii="Calibri" w:eastAsia="Times New Roman" w:hAnsi="Calibri" w:cs="Calibri"/>
+                <w:color w:val="000000"/>
+              </w:rPr>
+              <w:t>None.</w:t>
+            </w:r>
+          </w:p>
+        </w:tc>
+      </w:tr>
+      <w:tr>
+        <w:trPr>
+          <w:trHeight w:val="300"/>
+        </w:trPr>
+        <w:tc>
+          <w:tcPr>
+            <w:tcW w:w="8841" w:type="dxa"/>
+            <w:gridSpan w:val="3"/>
+            <w:tcBorders>
+              <w:top w:val="single" w:sz="4" w:space="0" w:color="auto"/>
+              <w:left w:val="single" w:sz="4" w:space="0" w:color="auto"/>
+              <w:bottom w:val="single" w:sz="4" w:space="0" w:color="auto"/>
+              <w:right w:val="single" w:sz="4" w:space="0" w:color="auto"/>
+            </w:tcBorders>
+            <w:shd w:val="clear" w:color="auto" w:fill="auto"/>
+            <w:noWrap/>
+            <w:vAlign w:val="bottom"/>
+            <w:hideMark/>
+          </w:tcPr>
+          <w:p>
+            <w:pPr>
+              <w:spacing w:after="0" w:line="240" w:lineRule="auto"/>
+              <w:rPr>
+                <w:rFonts w:ascii="Calibri" w:eastAsia="Times New Roman" w:hAnsi="Calibri" w:cs="Calibri"/>
+                <w:color w:val="000000"/>
+              </w:rPr>
+            </w:pPr>
+            <w:r>
+              <w:rPr>
+                <w:rFonts w:ascii="Calibri" w:eastAsia="Times New Roman" w:hAnsi="Calibri" w:cs="Calibri"/>
+                <w:color w:val="000000"/>
+              </w:rPr>
+              <w:t> </w:t>
             </w:r>
           </w:p>
         </w:tc>
@@ -6499,8 +7647,6 @@
       <w:r>
         <w:t xml:space="preserve"> are</w:t>
       </w:r>
-      <w:bookmarkStart w:id="0" w:name="_GoBack"/>
-      <w:bookmarkEnd w:id="0"/>
       <w:r>
         <w:t xml:space="preserve"> closed by technicians.</w:t>
       </w:r>
@@ -6586,13 +7732,7 @@
         <w:t xml:space="preserve">Person who examines and repairs devices and closes tickets. </w:t>
       </w:r>
       <w:r>
-        <w:t xml:space="preserve">The </w:t>
-      </w:r>
-      <w:r>
-        <w:t>technician</w:t>
-      </w:r>
-      <w:r>
-        <w:t xml:space="preserve"> can also create a new account for a customer that does not have one yet, and then open a ticket for that account.</w:t>
+        <w:t>The technician can also create a new account for a customer that does not have one yet, and then open a ticket for that account.</w:t>
       </w:r>
     </w:p>
     <w:sectPr>

</xml_diff>